<commit_message>
modified the schema for paper
</commit_message>
<xml_diff>
--- a/phase 2 mini documentation.docx
+++ b/phase 2 mini documentation.docx
@@ -25,11 +25,9 @@
             <w:shd w:val="clear" w:color="auto" w:fill="AEAAAA" w:themeFill="background2" w:themeFillShade="BF"/>
           </w:tcPr>
           <w:p>
-            <w:proofErr w:type="spellStart"/>
             <w:r>
               <w:t>Api</w:t>
             </w:r>
-            <w:proofErr w:type="spellEnd"/>
           </w:p>
         </w:tc>
         <w:tc>
@@ -62,15 +60,7 @@
           </w:tcPr>
           <w:p>
             <w:r>
-              <w:t>/</w:t>
-            </w:r>
-            <w:proofErr w:type="spellStart"/>
-            <w:r>
-              <w:t>api</w:t>
-            </w:r>
-            <w:proofErr w:type="spellEnd"/>
-            <w:r>
-              <w:t>/login</w:t>
+              <w:t>/api/login</w:t>
             </w:r>
           </w:p>
         </w:tc>
@@ -95,7 +85,185 @@
           </w:p>
         </w:tc>
       </w:tr>
+      <w:tr>
+        <w:tc>
+          <w:tcPr>
+            <w:tcW w:w="3116" w:type="dxa"/>
+          </w:tcPr>
+          <w:p>
+            <w:r>
+              <w:t>/api/</w:t>
+            </w:r>
+            <w:r>
+              <w:t>conference-dates</w:t>
+            </w:r>
+          </w:p>
+        </w:tc>
+        <w:tc>
+          <w:tcPr>
+            <w:tcW w:w="3117" w:type="dxa"/>
+          </w:tcPr>
+          <w:p>
+            <w:r>
+              <w:t>No-store</w:t>
+            </w:r>
+          </w:p>
+        </w:tc>
+        <w:tc>
+          <w:tcPr>
+            <w:tcW w:w="3117" w:type="dxa"/>
+          </w:tcPr>
+          <w:p>
+            <w:r>
+              <w:t>New conference dates could be added in the future</w:t>
+            </w:r>
+          </w:p>
+        </w:tc>
+      </w:tr>
     </w:tbl>
+    <w:p/>
+    <w:p/>
+    <w:p/>
+    <w:p>
+      <w:r>
+        <w:rPr>
+          <w:noProof/>
+        </w:rPr>
+        <w:drawing>
+          <wp:inline distT="0" distB="0" distL="0" distR="0" wp14:anchorId="6EC5834D" wp14:editId="4E21F7BE">
+            <wp:extent cx="5943600" cy="4324350"/>
+            <wp:effectExtent l="0" t="0" r="0" b="0"/>
+            <wp:docPr id="227286878" name="Picture 1"/>
+            <wp:cNvGraphicFramePr>
+              <a:graphicFrameLocks xmlns:a="http://schemas.openxmlformats.org/drawingml/2006/main" noChangeAspect="1"/>
+            </wp:cNvGraphicFramePr>
+            <a:graphic xmlns:a="http://schemas.openxmlformats.org/drawingml/2006/main">
+              <a:graphicData uri="http://schemas.openxmlformats.org/drawingml/2006/picture">
+                <pic:pic xmlns:pic="http://schemas.openxmlformats.org/drawingml/2006/picture">
+                  <pic:nvPicPr>
+                    <pic:cNvPr id="0" name="Picture 1"/>
+                    <pic:cNvPicPr>
+                      <a:picLocks noChangeAspect="1" noChangeArrowheads="1"/>
+                    </pic:cNvPicPr>
+                  </pic:nvPicPr>
+                  <pic:blipFill>
+                    <a:blip r:embed="rId5">
+                      <a:extLst>
+                        <a:ext uri="{28A0092B-C50C-407E-A947-70E740481C1C}">
+                          <a14:useLocalDpi xmlns:a14="http://schemas.microsoft.com/office/drawing/2010/main" val="0"/>
+                        </a:ext>
+                      </a:extLst>
+                    </a:blip>
+                    <a:srcRect/>
+                    <a:stretch>
+                      <a:fillRect/>
+                    </a:stretch>
+                  </pic:blipFill>
+                  <pic:spPr bwMode="auto">
+                    <a:xfrm>
+                      <a:off x="0" y="0"/>
+                      <a:ext cx="5943600" cy="4324350"/>
+                    </a:xfrm>
+                    <a:prstGeom prst="rect">
+                      <a:avLst/>
+                    </a:prstGeom>
+                    <a:noFill/>
+                    <a:ln>
+                      <a:noFill/>
+                    </a:ln>
+                  </pic:spPr>
+                </pic:pic>
+              </a:graphicData>
+            </a:graphic>
+          </wp:inline>
+        </w:drawing>
+      </w:r>
+    </w:p>
+    <w:p/>
+    <w:p/>
+    <w:p>
+      <w:r>
+        <w:t>Technical Lessons Learned:</w:t>
+      </w:r>
+    </w:p>
+    <w:p>
+      <w:pPr>
+        <w:pStyle w:val="ListParagraph"/>
+        <w:numPr>
+          <w:ilvl w:val="0"/>
+          <w:numId w:val="2"/>
+        </w:numPr>
+      </w:pPr>
+      <w:r>
+        <w:t>The first ERD does not need to be absolute</w:t>
+      </w:r>
+      <w:r>
+        <w:t>ly correct the first time</w:t>
+      </w:r>
+      <w:r>
+        <w:t>.</w:t>
+      </w:r>
+      <w:r>
+        <w:t xml:space="preserve"> The advantage of prisma migrations is that we can always update our schema whenever we find we missed something</w:t>
+      </w:r>
+      <w:r>
+        <w:t xml:space="preserve"> or need to modify</w:t>
+      </w:r>
+      <w:r>
+        <w:t>.</w:t>
+      </w:r>
+      <w:r>
+        <w:t xml:space="preserve"> </w:t>
+      </w:r>
+      <w:r>
+        <w:t>At</w:t>
+      </w:r>
+      <w:r>
+        <w:t xml:space="preserve"> the same time</w:t>
+      </w:r>
+      <w:r>
+        <w:t>,</w:t>
+      </w:r>
+      <w:r>
+        <w:t xml:space="preserve"> the rest of the team could work o</w:t>
+      </w:r>
+      <w:r>
+        <w:t>n the project using prisma client with little modifications needed later.</w:t>
+      </w:r>
+      <w:r>
+        <w:t xml:space="preserve"> The key here is saving time working on the project while the </w:t>
+      </w:r>
+      <w:r>
+        <w:t>schema gets modified.</w:t>
+      </w:r>
+    </w:p>
+    <w:p>
+      <w:pPr>
+        <w:pStyle w:val="ListParagraph"/>
+        <w:numPr>
+          <w:ilvl w:val="0"/>
+          <w:numId w:val="2"/>
+        </w:numPr>
+      </w:pPr>
+      <w:r>
+        <w:lastRenderedPageBreak/>
+        <w:t xml:space="preserve">   </w:t>
+      </w:r>
+    </w:p>
+    <w:p>
+      <w:pPr>
+        <w:pStyle w:val="ListParagraph"/>
+        <w:numPr>
+          <w:ilvl w:val="0"/>
+          <w:numId w:val="2"/>
+        </w:numPr>
+      </w:pPr>
+    </w:p>
+    <w:p>
+      <w:r>
+        <w:t>Improvement actions:</w:t>
+      </w:r>
+    </w:p>
     <w:p/>
     <w:sectPr>
       <w:pgSz w:w="12240" w:h="15840"/>
@@ -105,6 +273,195 @@
     </w:sectPr>
   </w:body>
 </w:document>
+</file>
+
+<file path=word/numbering.xml><?xml version="1.0" encoding="utf-8"?>
+<w:numbering xmlns:wpc="http://schemas.microsoft.com/office/word/2010/wordprocessingCanvas" xmlns:cx="http://schemas.microsoft.com/office/drawing/2014/chartex" xmlns:cx1="http://schemas.microsoft.com/office/drawing/2015/9/8/chartex" xmlns:cx2="http://schemas.microsoft.com/office/drawing/2015/10/21/chartex" xmlns:cx3="http://schemas.microsoft.com/office/drawing/2016/5/9/chartex" xmlns:cx4="http://schemas.microsoft.com/office/drawing/2016/5/10/chartex" xmlns:cx5="http://schemas.microsoft.com/office/drawing/2016/5/11/chartex" xmlns:cx6="http://schemas.microsoft.com/office/drawing/2016/5/12/chartex" xmlns:cx7="http://schemas.microsoft.com/office/drawing/2016/5/13/chartex" xmlns:cx8="http://schemas.microsoft.com/office/drawing/2016/5/14/chartex" xmlns:mc="http://schemas.openxmlformats.org/markup-compatibility/2006" xmlns:aink="http://schemas.microsoft.com/office/drawing/2016/ink" xmlns:am3d="http://schemas.microsoft.com/office/drawing/2017/model3d" xmlns:o="urn:schemas-microsoft-com:office:office" xmlns:oel="http://schemas.microsoft.com/office/2019/extlst" xmlns:r="http://schemas.openxmlformats.org/officeDocument/2006/relationships" xmlns:m="http://schemas.openxmlformats.org/officeDocument/2006/math" xmlns:v="urn:schemas-microsoft-com:vml" xmlns:wp14="http://schemas.microsoft.com/office/word/2010/wordprocessingDrawing" xmlns:wp="http://schemas.openxmlformats.org/drawingml/2006/wordprocessingDrawing" xmlns:w10="urn:schemas-microsoft-com:office:word" xmlns:w="http://schemas.openxmlformats.org/wordprocessingml/2006/main" xmlns:w14="http://schemas.microsoft.com/office/word/2010/wordml" xmlns:w15="http://schemas.microsoft.com/office/word/2012/wordml" xmlns:w16cex="http://schemas.microsoft.com/office/word/2018/wordml/cex" xmlns:w16cid="http://schemas.microsoft.com/office/word/2016/wordml/cid" xmlns:w16="http://schemas.microsoft.com/office/word/2018/wordml" xmlns:w16du="http://schemas.microsoft.com/office/word/2023/wordml/word16du" xmlns:w16sdtdh="http://schemas.microsoft.com/office/word/2020/wordml/sdtdatahash" xmlns:w16se="http://schemas.microsoft.com/office/word/2015/wordml/symex" xmlns:wpg="http://schemas.microsoft.com/office/word/2010/wordprocessingGroup" xmlns:wpi="http://schemas.microsoft.com/office/word/2010/wordprocessingInk" xmlns:wne="http://schemas.microsoft.com/office/word/2006/wordml" xmlns:wps="http://schemas.microsoft.com/office/word/2010/wordprocessingShape" mc:Ignorable="w14 w15 w16se w16cid w16 w16cex w16sdtdh wp14">
+  <w:abstractNum w:abstractNumId="0" w15:restartNumberingAfterBreak="0">
+    <w:nsid w:val="0C2E61C3"/>
+    <w:multiLevelType w:val="hybridMultilevel"/>
+    <w:tmpl w:val="7B68E32A"/>
+    <w:lvl w:ilvl="0" w:tplc="0409000F">
+      <w:start w:val="1"/>
+      <w:numFmt w:val="decimal"/>
+      <w:lvlText w:val="%1."/>
+      <w:lvlJc w:val="left"/>
+      <w:pPr>
+        <w:ind w:left="720" w:hanging="360"/>
+      </w:pPr>
+      <w:rPr>
+        <w:rFonts w:hint="default"/>
+      </w:rPr>
+    </w:lvl>
+    <w:lvl w:ilvl="1" w:tplc="04090019" w:tentative="1">
+      <w:start w:val="1"/>
+      <w:numFmt w:val="lowerLetter"/>
+      <w:lvlText w:val="%2."/>
+      <w:lvlJc w:val="left"/>
+      <w:pPr>
+        <w:ind w:left="1440" w:hanging="360"/>
+      </w:pPr>
+    </w:lvl>
+    <w:lvl w:ilvl="2" w:tplc="0409001B" w:tentative="1">
+      <w:start w:val="1"/>
+      <w:numFmt w:val="lowerRoman"/>
+      <w:lvlText w:val="%3."/>
+      <w:lvlJc w:val="right"/>
+      <w:pPr>
+        <w:ind w:left="2160" w:hanging="180"/>
+      </w:pPr>
+    </w:lvl>
+    <w:lvl w:ilvl="3" w:tplc="0409000F" w:tentative="1">
+      <w:start w:val="1"/>
+      <w:numFmt w:val="decimal"/>
+      <w:lvlText w:val="%4."/>
+      <w:lvlJc w:val="left"/>
+      <w:pPr>
+        <w:ind w:left="2880" w:hanging="360"/>
+      </w:pPr>
+    </w:lvl>
+    <w:lvl w:ilvl="4" w:tplc="04090019" w:tentative="1">
+      <w:start w:val="1"/>
+      <w:numFmt w:val="lowerLetter"/>
+      <w:lvlText w:val="%5."/>
+      <w:lvlJc w:val="left"/>
+      <w:pPr>
+        <w:ind w:left="3600" w:hanging="360"/>
+      </w:pPr>
+    </w:lvl>
+    <w:lvl w:ilvl="5" w:tplc="0409001B" w:tentative="1">
+      <w:start w:val="1"/>
+      <w:numFmt w:val="lowerRoman"/>
+      <w:lvlText w:val="%6."/>
+      <w:lvlJc w:val="right"/>
+      <w:pPr>
+        <w:ind w:left="4320" w:hanging="180"/>
+      </w:pPr>
+    </w:lvl>
+    <w:lvl w:ilvl="6" w:tplc="0409000F" w:tentative="1">
+      <w:start w:val="1"/>
+      <w:numFmt w:val="decimal"/>
+      <w:lvlText w:val="%7."/>
+      <w:lvlJc w:val="left"/>
+      <w:pPr>
+        <w:ind w:left="5040" w:hanging="360"/>
+      </w:pPr>
+    </w:lvl>
+    <w:lvl w:ilvl="7" w:tplc="04090019" w:tentative="1">
+      <w:start w:val="1"/>
+      <w:numFmt w:val="lowerLetter"/>
+      <w:lvlText w:val="%8."/>
+      <w:lvlJc w:val="left"/>
+      <w:pPr>
+        <w:ind w:left="5760" w:hanging="360"/>
+      </w:pPr>
+    </w:lvl>
+    <w:lvl w:ilvl="8" w:tplc="0409001B" w:tentative="1">
+      <w:start w:val="1"/>
+      <w:numFmt w:val="lowerRoman"/>
+      <w:lvlText w:val="%9."/>
+      <w:lvlJc w:val="right"/>
+      <w:pPr>
+        <w:ind w:left="6480" w:hanging="180"/>
+      </w:pPr>
+    </w:lvl>
+  </w:abstractNum>
+  <w:abstractNum w:abstractNumId="1" w15:restartNumberingAfterBreak="0">
+    <w:nsid w:val="1F967AED"/>
+    <w:multiLevelType w:val="hybridMultilevel"/>
+    <w:tmpl w:val="03AACC0A"/>
+    <w:lvl w:ilvl="0" w:tplc="0409000F">
+      <w:start w:val="1"/>
+      <w:numFmt w:val="decimal"/>
+      <w:lvlText w:val="%1."/>
+      <w:lvlJc w:val="left"/>
+      <w:pPr>
+        <w:ind w:left="720" w:hanging="360"/>
+      </w:pPr>
+      <w:rPr>
+        <w:rFonts w:hint="default"/>
+      </w:rPr>
+    </w:lvl>
+    <w:lvl w:ilvl="1" w:tplc="04090019" w:tentative="1">
+      <w:start w:val="1"/>
+      <w:numFmt w:val="lowerLetter"/>
+      <w:lvlText w:val="%2."/>
+      <w:lvlJc w:val="left"/>
+      <w:pPr>
+        <w:ind w:left="1440" w:hanging="360"/>
+      </w:pPr>
+    </w:lvl>
+    <w:lvl w:ilvl="2" w:tplc="0409001B" w:tentative="1">
+      <w:start w:val="1"/>
+      <w:numFmt w:val="lowerRoman"/>
+      <w:lvlText w:val="%3."/>
+      <w:lvlJc w:val="right"/>
+      <w:pPr>
+        <w:ind w:left="2160" w:hanging="180"/>
+      </w:pPr>
+    </w:lvl>
+    <w:lvl w:ilvl="3" w:tplc="0409000F" w:tentative="1">
+      <w:start w:val="1"/>
+      <w:numFmt w:val="decimal"/>
+      <w:lvlText w:val="%4."/>
+      <w:lvlJc w:val="left"/>
+      <w:pPr>
+        <w:ind w:left="2880" w:hanging="360"/>
+      </w:pPr>
+    </w:lvl>
+    <w:lvl w:ilvl="4" w:tplc="04090019" w:tentative="1">
+      <w:start w:val="1"/>
+      <w:numFmt w:val="lowerLetter"/>
+      <w:lvlText w:val="%5."/>
+      <w:lvlJc w:val="left"/>
+      <w:pPr>
+        <w:ind w:left="3600" w:hanging="360"/>
+      </w:pPr>
+    </w:lvl>
+    <w:lvl w:ilvl="5" w:tplc="0409001B" w:tentative="1">
+      <w:start w:val="1"/>
+      <w:numFmt w:val="lowerRoman"/>
+      <w:lvlText w:val="%6."/>
+      <w:lvlJc w:val="right"/>
+      <w:pPr>
+        <w:ind w:left="4320" w:hanging="180"/>
+      </w:pPr>
+    </w:lvl>
+    <w:lvl w:ilvl="6" w:tplc="0409000F" w:tentative="1">
+      <w:start w:val="1"/>
+      <w:numFmt w:val="decimal"/>
+      <w:lvlText w:val="%7."/>
+      <w:lvlJc w:val="left"/>
+      <w:pPr>
+        <w:ind w:left="5040" w:hanging="360"/>
+      </w:pPr>
+    </w:lvl>
+    <w:lvl w:ilvl="7" w:tplc="04090019" w:tentative="1">
+      <w:start w:val="1"/>
+      <w:numFmt w:val="lowerLetter"/>
+      <w:lvlText w:val="%8."/>
+      <w:lvlJc w:val="left"/>
+      <w:pPr>
+        <w:ind w:left="5760" w:hanging="360"/>
+      </w:pPr>
+    </w:lvl>
+    <w:lvl w:ilvl="8" w:tplc="0409001B" w:tentative="1">
+      <w:start w:val="1"/>
+      <w:numFmt w:val="lowerRoman"/>
+      <w:lvlText w:val="%9."/>
+      <w:lvlJc w:val="right"/>
+      <w:pPr>
+        <w:ind w:left="6480" w:hanging="180"/>
+      </w:pPr>
+    </w:lvl>
+  </w:abstractNum>
+  <w:num w:numId="1" w16cid:durableId="1386294214">
+    <w:abstractNumId w:val="1"/>
+  </w:num>
+  <w:num w:numId="2" w16cid:durableId="191457031">
+    <w:abstractNumId w:val="0"/>
+  </w:num>
+</w:numbering>
 </file>
 
 <file path=word/styles.xml><?xml version="1.0" encoding="utf-8"?>
@@ -554,6 +911,17 @@
       </w:tblBorders>
     </w:tblPr>
   </w:style>
+  <w:style w:type="paragraph" w:styleId="ListParagraph">
+    <w:name w:val="List Paragraph"/>
+    <w:basedOn w:val="Normal"/>
+    <w:uiPriority w:val="34"/>
+    <w:qFormat/>
+    <w:rsid w:val="006A7AE0"/>
+    <w:pPr>
+      <w:ind w:left="720"/>
+      <w:contextualSpacing/>
+    </w:pPr>
+  </w:style>
 </w:styles>
 </file>
 

</xml_diff>

<commit_message>
working on review page
</commit_message>
<xml_diff>
--- a/phase 2 mini documentation.docx
+++ b/phase 2 mini documentation.docx
@@ -25,9 +25,11 @@
             <w:shd w:val="clear" w:color="auto" w:fill="AEAAAA" w:themeFill="background2" w:themeFillShade="BF"/>
           </w:tcPr>
           <w:p>
+            <w:proofErr w:type="spellStart"/>
             <w:r>
               <w:t>Api</w:t>
             </w:r>
+            <w:proofErr w:type="spellEnd"/>
           </w:p>
         </w:tc>
         <w:tc>
@@ -60,7 +62,15 @@
           </w:tcPr>
           <w:p>
             <w:r>
-              <w:t>/api/login</w:t>
+              <w:t>/</w:t>
+            </w:r>
+            <w:proofErr w:type="spellStart"/>
+            <w:r>
+              <w:t>api</w:t>
+            </w:r>
+            <w:proofErr w:type="spellEnd"/>
+            <w:r>
+              <w:t>/login</w:t>
             </w:r>
           </w:p>
         </w:tc>
@@ -92,7 +102,15 @@
           </w:tcPr>
           <w:p>
             <w:r>
-              <w:t>/api/</w:t>
+              <w:t>/</w:t>
+            </w:r>
+            <w:proofErr w:type="spellStart"/>
+            <w:r>
+              <w:t>api</w:t>
+            </w:r>
+            <w:proofErr w:type="spellEnd"/>
+            <w:r>
+              <w:t>/</w:t>
             </w:r>
             <w:r>
               <w:t>conference-dates</w:t>
@@ -116,6 +134,46 @@
           <w:p>
             <w:r>
               <w:t>New conference dates could be added in the future</w:t>
+            </w:r>
+          </w:p>
+        </w:tc>
+      </w:tr>
+      <w:tr>
+        <w:tc>
+          <w:tcPr>
+            <w:tcW w:w="3116" w:type="dxa"/>
+          </w:tcPr>
+          <w:p>
+            <w:r>
+              <w:t>/</w:t>
+            </w:r>
+            <w:proofErr w:type="spellStart"/>
+            <w:r>
+              <w:t>api</w:t>
+            </w:r>
+            <w:proofErr w:type="spellEnd"/>
+            <w:r>
+              <w:t>/papers</w:t>
+            </w:r>
+          </w:p>
+        </w:tc>
+        <w:tc>
+          <w:tcPr>
+            <w:tcW w:w="3117" w:type="dxa"/>
+          </w:tcPr>
+          <w:p>
+            <w:r>
+              <w:t>No-store</w:t>
+            </w:r>
+          </w:p>
+        </w:tc>
+        <w:tc>
+          <w:tcPr>
+            <w:tcW w:w="3117" w:type="dxa"/>
+          </w:tcPr>
+          <w:p>
+            <w:r>
+              <w:t>More papers could be published later</w:t>
             </w:r>
           </w:p>
         </w:tc>
@@ -204,7 +262,15 @@
         <w:t>.</w:t>
       </w:r>
       <w:r>
-        <w:t xml:space="preserve"> The advantage of prisma migrations is that we can always update our schema whenever we find we missed something</w:t>
+        <w:t xml:space="preserve"> The advantage of </w:t>
+      </w:r>
+      <w:proofErr w:type="spellStart"/>
+      <w:r>
+        <w:t>prisma</w:t>
+      </w:r>
+      <w:proofErr w:type="spellEnd"/>
+      <w:r>
+        <w:t xml:space="preserve"> migrations is that we can always update our schema whenever we find we missed something</w:t>
       </w:r>
       <w:r>
         <w:t xml:space="preserve"> or need to modify</w:t>
@@ -228,7 +294,19 @@
         <w:t xml:space="preserve"> the rest of the team could work o</w:t>
       </w:r>
       <w:r>
-        <w:t>n the project using prisma client with little modifications needed later.</w:t>
+        <w:t xml:space="preserve">n the project using </w:t>
+      </w:r>
+      <w:proofErr w:type="spellStart"/>
+      <w:r>
+        <w:t>prisma</w:t>
+      </w:r>
+      <w:proofErr w:type="spellEnd"/>
+      <w:r>
+        <w:t xml:space="preserve"> </w:t>
+      </w:r>
+      <w:r>
+        <w:lastRenderedPageBreak/>
+        <w:t>client with little modifications needed later.</w:t>
       </w:r>
       <w:r>
         <w:t xml:space="preserve"> The key here is saving time working on the project while the </w:t>
@@ -246,7 +324,6 @@
         </w:numPr>
       </w:pPr>
       <w:r>
-        <w:lastRenderedPageBreak/>
         <w:t xml:space="preserve">   </w:t>
       </w:r>
     </w:p>

</xml_diff>